<commit_message>
started pracfinished practice examtice exam
git add<files>
</commit_message>
<xml_diff>
--- a/Classwork/Spring_2025PracticeExam01/PracticeExam01.docx
+++ b/Classwork/Spring_2025PracticeExam01/PracticeExam01.docx
@@ -161,113 +161,15 @@
         <w:rPr>
           <w:rFonts w:ascii="Cambria" w:hAnsi="Cambria" w:cstheme="minorHAnsi"/>
         </w:rPr>
-        <w:t xml:space="preserve">You will be creating BMI calculator for this exam. BMI means Body Mass Index value for human beings given weight in pounds and height in inches. </w:t>
-      </w:r>
-    </w:p>
-    <w:p>
-      <w:pPr>
-        <w:pStyle w:val="ListParagraph"/>
-        <w:numPr>
-          <w:ilvl w:val="0"/>
-          <w:numId w:val="1"/>
-        </w:numPr>
-        <w:rPr>
-          <w:rFonts w:ascii="Cambria" w:hAnsi="Cambria" w:cstheme="minorHAnsi"/>
-        </w:rPr>
-      </w:pPr>
-      <w:r>
-        <w:rPr>
-          <w:rFonts w:ascii="Cambria" w:hAnsi="Cambria" w:cstheme="minorHAnsi"/>
-        </w:rPr>
-        <w:t xml:space="preserve">Create a project in </w:t>
-      </w:r>
-      <w:r>
-        <w:rPr>
-          <w:rFonts w:ascii="Cambria" w:hAnsi="Cambria" w:cstheme="minorHAnsi"/>
-        </w:rPr>
-        <w:t>X</w:t>
-      </w:r>
-      <w:r>
-        <w:rPr>
-          <w:rFonts w:ascii="Cambria" w:hAnsi="Cambria" w:cstheme="minorHAnsi"/>
-        </w:rPr>
-        <w:t>Code with the name “</w:t>
-      </w:r>
-      <w:r>
-        <w:rPr>
-          <w:rFonts w:ascii="Cambria" w:hAnsi="Cambria" w:cstheme="minorHAnsi"/>
-          <w:b/>
-        </w:rPr>
-        <w:t>LastName</w:t>
-      </w:r>
-      <w:r>
-        <w:rPr>
-          <w:rFonts w:ascii="Cambria" w:hAnsi="Cambria" w:cstheme="minorHAnsi"/>
-          <w:b/>
-        </w:rPr>
-        <w:t>_</w:t>
-      </w:r>
-      <w:r>
-        <w:rPr>
-          <w:rFonts w:ascii="Cambria" w:hAnsi="Cambria" w:cstheme="minorHAnsi"/>
-          <w:b/>
-        </w:rPr>
-        <w:t>Practice</w:t>
-      </w:r>
-      <w:r>
-        <w:rPr>
-          <w:rFonts w:ascii="Cambria" w:hAnsi="Cambria" w:cstheme="minorHAnsi"/>
-          <w:b/>
-        </w:rPr>
-        <w:t>Exam01</w:t>
-      </w:r>
-      <w:r>
-        <w:rPr>
-          <w:rFonts w:ascii="Cambria" w:hAnsi="Cambria" w:cstheme="minorHAnsi"/>
-        </w:rPr>
-        <w:t xml:space="preserve">”. </w:t>
-      </w:r>
-    </w:p>
-    <w:p>
-      <w:pPr>
-        <w:pStyle w:val="ListParagraph"/>
-        <w:numPr>
-          <w:ilvl w:val="0"/>
-          <w:numId w:val="1"/>
-        </w:numPr>
-        <w:rPr>
-          <w:rFonts w:ascii="Cambria" w:hAnsi="Cambria" w:cstheme="minorHAnsi"/>
-        </w:rPr>
-      </w:pPr>
-      <w:r>
-        <w:rPr>
-          <w:rFonts w:ascii="Cambria" w:hAnsi="Cambria" w:cstheme="minorHAnsi"/>
-          <w:bCs/>
-        </w:rPr>
-        <w:t>While creating the app make sure to follow minimum deployment and project format as shown below:</w:t>
-      </w:r>
-    </w:p>
-    <w:p>
-      <w:pPr>
-        <w:rPr>
-          <w:rFonts w:ascii="Cambria" w:hAnsi="Cambria" w:cstheme="minorHAnsi"/>
-        </w:rPr>
-      </w:pPr>
-    </w:p>
-    <w:p>
-      <w:pPr>
-        <w:ind w:left="720"/>
-        <w:rPr>
-          <w:rFonts w:ascii="Cambria" w:hAnsi="Cambria" w:cstheme="minorHAnsi"/>
-        </w:rPr>
-      </w:pPr>
+        <w:t>You will be creating BMI calculator for this exam. BMI me</w:t>
+      </w:r>
       <w:r>
         <w:rPr>
           <w:rFonts w:ascii="Cambria" w:hAnsi="Cambria" w:cstheme="minorHAnsi"/>
           <w:noProof/>
         </w:rPr>
         <w:drawing>
-          <wp:inline distT="0" distB="0" distL="0" distR="0" wp14:anchorId="4CACEB84" wp14:editId="7F8BCFD7">
+          <wp:inline distT="0" distB="0" distL="0" distR="0" wp14:anchorId="79A2CD1D" wp14:editId="07EF3A34">
             <wp:extent cx="5869576" cy="1607502"/>
             <wp:effectExtent l="0" t="0" r="0" b="5715"/>
             <wp:docPr id="802339805" name="Picture 1"/>
@@ -278,7 +180,7 @@
               <a:graphicData uri="http://schemas.openxmlformats.org/drawingml/2006/picture">
                 <pic:pic xmlns:pic="http://schemas.openxmlformats.org/drawingml/2006/picture">
                   <pic:nvPicPr>
-                    <pic:cNvPr id="802339805" name="Picture 802339805"/>
+                    <pic:cNvPr id="802339805" name="Picture 1"/>
                     <pic:cNvPicPr/>
                   </pic:nvPicPr>
                   <pic:blipFill>
@@ -308,6 +210,118 @@
           </wp:inline>
         </w:drawing>
       </w:r>
+      <w:proofErr w:type="spellStart"/>
+      <w:r>
+        <w:rPr>
+          <w:rFonts w:ascii="Cambria" w:hAnsi="Cambria" w:cstheme="minorHAnsi"/>
+        </w:rPr>
+        <w:t>ans</w:t>
+      </w:r>
+      <w:proofErr w:type="spellEnd"/>
+      <w:r>
+        <w:rPr>
+          <w:rFonts w:ascii="Cambria" w:hAnsi="Cambria" w:cstheme="minorHAnsi"/>
+        </w:rPr>
+        <w:t xml:space="preserve"> Body Mass Index value for human beings given weight in pounds and height in inches. </w:t>
+      </w:r>
+    </w:p>
+    <w:p>
+      <w:pPr>
+        <w:pStyle w:val="ListParagraph"/>
+        <w:numPr>
+          <w:ilvl w:val="0"/>
+          <w:numId w:val="1"/>
+        </w:numPr>
+        <w:rPr>
+          <w:rFonts w:ascii="Cambria" w:hAnsi="Cambria" w:cstheme="minorHAnsi"/>
+        </w:rPr>
+      </w:pPr>
+      <w:r>
+        <w:rPr>
+          <w:rFonts w:ascii="Cambria" w:hAnsi="Cambria" w:cstheme="minorHAnsi"/>
+        </w:rPr>
+        <w:t xml:space="preserve">Create a project in </w:t>
+      </w:r>
+      <w:r>
+        <w:rPr>
+          <w:rFonts w:ascii="Cambria" w:hAnsi="Cambria" w:cstheme="minorHAnsi"/>
+        </w:rPr>
+        <w:t>X</w:t>
+      </w:r>
+      <w:r>
+        <w:rPr>
+          <w:rFonts w:ascii="Cambria" w:hAnsi="Cambria" w:cstheme="minorHAnsi"/>
+        </w:rPr>
+        <w:t>Code with the name “</w:t>
+      </w:r>
+      <w:r>
+        <w:rPr>
+          <w:rFonts w:ascii="Cambria" w:hAnsi="Cambria" w:cstheme="minorHAnsi"/>
+          <w:b/>
+        </w:rPr>
+        <w:t>LastName</w:t>
+      </w:r>
+      <w:r>
+        <w:rPr>
+          <w:rFonts w:ascii="Cambria" w:hAnsi="Cambria" w:cstheme="minorHAnsi"/>
+          <w:b/>
+        </w:rPr>
+        <w:t>_</w:t>
+      </w:r>
+      <w:r>
+        <w:rPr>
+          <w:rFonts w:ascii="Cambria" w:hAnsi="Cambria" w:cstheme="minorHAnsi"/>
+          <w:b/>
+        </w:rPr>
+        <w:t>Practice</w:t>
+      </w:r>
+      <w:r>
+        <w:rPr>
+          <w:rFonts w:ascii="Cambria" w:hAnsi="Cambria" w:cstheme="minorHAnsi"/>
+          <w:b/>
+        </w:rPr>
+        <w:t>Exam01</w:t>
+      </w:r>
+      <w:r>
+        <w:rPr>
+          <w:rFonts w:ascii="Cambria" w:hAnsi="Cambria" w:cstheme="minorHAnsi"/>
+        </w:rPr>
+        <w:t xml:space="preserve">”. </w:t>
+      </w:r>
+    </w:p>
+    <w:p>
+      <w:pPr>
+        <w:pStyle w:val="ListParagraph"/>
+        <w:numPr>
+          <w:ilvl w:val="0"/>
+          <w:numId w:val="1"/>
+        </w:numPr>
+        <w:rPr>
+          <w:rFonts w:ascii="Cambria" w:hAnsi="Cambria" w:cstheme="minorHAnsi"/>
+        </w:rPr>
+      </w:pPr>
+      <w:r>
+        <w:rPr>
+          <w:rFonts w:ascii="Cambria" w:hAnsi="Cambria" w:cstheme="minorHAnsi"/>
+          <w:bCs/>
+        </w:rPr>
+        <w:t>While creating the app make sure to follow minimum deployment and project format as shown below:</w:t>
+      </w:r>
+    </w:p>
+    <w:p>
+      <w:pPr>
+        <w:rPr>
+          <w:rFonts w:ascii="Cambria" w:hAnsi="Cambria" w:cstheme="minorHAnsi"/>
+        </w:rPr>
+      </w:pPr>
+    </w:p>
+    <w:p>
+      <w:pPr>
+        <w:ind w:left="720"/>
+        <w:rPr>
+          <w:rFonts w:ascii="Cambria" w:hAnsi="Cambria" w:cstheme="minorHAnsi"/>
+        </w:rPr>
+      </w:pPr>
     </w:p>
     <w:p>
       <w:pPr>
@@ -1135,7 +1149,6 @@
             <w:sz w:val="32"/>
             <w:szCs w:val="32"/>
           </w:rPr>
-          <w:lastRenderedPageBreak/>
           <m:t xml:space="preserve">BMI=703* </m:t>
         </m:r>
         <m:f>
@@ -1680,6 +1693,7 @@
         <w:rPr>
           <w:rFonts w:ascii="Cambria" w:hAnsi="Cambria" w:cstheme="minorHAnsi"/>
         </w:rPr>
+        <w:lastRenderedPageBreak/>
         <w:t xml:space="preserve">              </w:t>
       </w:r>
       <w:r>
@@ -1864,6 +1878,7 @@
         <w:rPr>
           <w:rFonts w:ascii="Cambria" w:hAnsi="Cambria" w:cstheme="minorHAnsi"/>
         </w:rPr>
+        <w:lastRenderedPageBreak/>
         <w:t xml:space="preserve">   </w:t>
       </w:r>
       <w:r>

</xml_diff>